<commit_message>
Updated project reqs and tab indexes for extensibility
</commit_message>
<xml_diff>
--- a/Project_Specifications.docx
+++ b/Project_Specifications.docx
@@ -103,6 +103,107 @@
         <w:t>The part number will be 7 to 8 characters long</w:t>
       </w:r>
     </w:p>
+    <w:p>
+      <w:r>
+        <w:t>Notes</w:t>
+      </w:r>
+    </w:p>
+    <w:p>
+      <w:pPr>
+        <w:pStyle w:val="ListParagraph"/>
+        <w:numPr>
+          <w:ilvl w:val="0"/>
+          <w:numId w:val="3"/>
+        </w:numPr>
+      </w:pPr>
+      <w:r>
+        <w:t>database changes live on Git</w:t>
+      </w:r>
+      <w:r>
+        <w:t>Hub</w:t>
+      </w:r>
+      <w:r>
+        <w:t>, file lives locally on disk (database will live in the repo with the app)</w:t>
+      </w:r>
+    </w:p>
+    <w:p>
+      <w:pPr>
+        <w:pStyle w:val="ListParagraph"/>
+        <w:numPr>
+          <w:ilvl w:val="0"/>
+          <w:numId w:val="3"/>
+        </w:numPr>
+      </w:pPr>
+      <w:r>
+        <w:t>schematic files and datasheets live in subfolders, can assume the files are in the right place when selecting</w:t>
+      </w:r>
+    </w:p>
+    <w:p>
+      <w:pPr>
+        <w:pStyle w:val="ListParagraph"/>
+        <w:numPr>
+          <w:ilvl w:val="0"/>
+          <w:numId w:val="3"/>
+        </w:numPr>
+      </w:pPr>
+      <w:r>
+        <w:t>database changes are pushed to Git</w:t>
+      </w:r>
+      <w:r>
+        <w:t>Hub</w:t>
+      </w:r>
+      <w:r>
+        <w:t xml:space="preserve"> on form close (submit changes the database, closing the window commits and pushes)</w:t>
+      </w:r>
+      <w:r>
+        <w:t xml:space="preserve"> – </w:t>
+      </w:r>
+      <w:proofErr w:type="spellStart"/>
+      <w:r>
+        <w:t>probs</w:t>
+      </w:r>
+      <w:proofErr w:type="spellEnd"/>
+      <w:r>
+        <w:t xml:space="preserve"> also add a button for manual push?</w:t>
+      </w:r>
+    </w:p>
+    <w:p>
+      <w:pPr>
+        <w:pStyle w:val="ListParagraph"/>
+        <w:numPr>
+          <w:ilvl w:val="1"/>
+          <w:numId w:val="3"/>
+        </w:numPr>
+      </w:pPr>
+      <w:r>
+        <w:t xml:space="preserve">repo is going to be in the ND </w:t>
+      </w:r>
+      <w:proofErr w:type="gramStart"/>
+      <w:r>
+        <w:t>org</w:t>
+      </w:r>
+      <w:proofErr w:type="gramEnd"/>
+      <w:r>
+        <w:t xml:space="preserve"> so I need to pull credentials from an existing Git installation</w:t>
+      </w:r>
+    </w:p>
+    <w:p>
+      <w:pPr>
+        <w:pStyle w:val="ListParagraph"/>
+        <w:numPr>
+          <w:ilvl w:val="0"/>
+          <w:numId w:val="3"/>
+        </w:numPr>
+      </w:pPr>
+      <w:r>
+        <w:t>file locations are just links, not actual files - no need to open the file from the</w:t>
+      </w:r>
+      <w:bookmarkStart w:id="0" w:name="_GoBack"/>
+      <w:bookmarkEnd w:id="0"/>
+      <w:r>
+        <w:t xml:space="preserve"> DB viewer</w:t>
+      </w:r>
+    </w:p>
     <w:p/>
     <w:p>
       <w:r>
@@ -472,6 +573,7 @@
         </w:numPr>
       </w:pPr>
       <w:r>
+        <w:lastRenderedPageBreak/>
         <w:t>Datasheet / Attached Documents</w:t>
       </w:r>
     </w:p>
@@ -491,7 +593,6 @@
         <w:jc w:val="center"/>
       </w:pPr>
       <w:r>
-        <w:lastRenderedPageBreak/>
         <w:t>Editor ideas</w:t>
       </w:r>
     </w:p>
@@ -635,6 +736,7 @@
         </w:numPr>
       </w:pPr>
       <w:r>
+        <w:lastRenderedPageBreak/>
         <w:t>There should be a multiline text box for the user to enter the Part Description information</w:t>
       </w:r>
     </w:p>
@@ -717,13 +819,7 @@
         </w:numPr>
       </w:pPr>
       <w:r>
-        <w:t xml:space="preserve">There should be a text box for the user to enter a </w:t>
-      </w:r>
-      <w:r>
-        <w:t>Newark</w:t>
-      </w:r>
-      <w:r>
-        <w:t xml:space="preserve"> PN</w:t>
+        <w:t>There should be a text box for the user to enter a Newark PN</w:t>
       </w:r>
     </w:p>
     <w:p>
@@ -735,13 +831,7 @@
         </w:numPr>
       </w:pPr>
       <w:r>
-        <w:t xml:space="preserve">There should be a text box for the user to enter a </w:t>
-      </w:r>
-      <w:r>
-        <w:t>Mouser</w:t>
-      </w:r>
-      <w:r>
-        <w:t xml:space="preserve"> PN</w:t>
+        <w:t>There should be a text box for the user to enter a Mouser PN</w:t>
       </w:r>
     </w:p>
     <w:p>
@@ -753,7 +843,6 @@
         </w:numPr>
       </w:pPr>
       <w:r>
-        <w:lastRenderedPageBreak/>
         <w:t>The user should be able to browse to a symbol file on their computer</w:t>
       </w:r>
     </w:p>
@@ -821,25 +910,7 @@
       </w:r>
       <w:proofErr w:type="spellEnd"/>
       <w:r>
-        <w:t xml:space="preserve"> or radio button (no preference) for the user to select whether the part being edited has been checked for </w:t>
-      </w:r>
-      <w:r>
-        <w:t>footprint</w:t>
-      </w:r>
-      <w:r>
-        <w:t xml:space="preserve"> correctness (will equate to a TRUE or FALSE in the database)</w:t>
-      </w:r>
-      <w:r>
-        <w:t xml:space="preserve">. </w:t>
-      </w:r>
-      <w:r>
-        <w:t>If made to equal true, the app should populate current Windows user and date/time in the text field below.</w:t>
-      </w:r>
-      <w:r>
-        <w:t xml:space="preserve"> </w:t>
-      </w:r>
-      <w:r>
-        <w:t>Date/time might make more sense as a separate field…</w:t>
+        <w:t xml:space="preserve"> or radio button (no preference) for the user to select whether the part being edited has been checked for footprint correctness (will equate to a TRUE or FALSE in the database). If made to equal true, the app should populate current Windows user and date/time in the text field below. Date/time might make more sense as a separate field…</w:t>
       </w:r>
     </w:p>
     <w:p>
@@ -851,13 +922,7 @@
         </w:numPr>
       </w:pPr>
       <w:r>
-        <w:t xml:space="preserve">The user should be able to browse to a </w:t>
-      </w:r>
-      <w:r>
-        <w:t>datasheet</w:t>
-      </w:r>
-      <w:r>
-        <w:t xml:space="preserve"> file on their computer</w:t>
+        <w:t>The user should be able to browse to a datasheet file on their computer</w:t>
       </w:r>
     </w:p>
     <w:p>
@@ -1045,8 +1110,6 @@
       <w:r>
         <w:t xml:space="preserve"> (I think) that fills in with any non-whitespace entries from additional schematics where the part has been used.</w:t>
       </w:r>
-      <w:bookmarkStart w:id="0" w:name="_GoBack"/>
-      <w:bookmarkEnd w:id="0"/>
     </w:p>
     <w:sectPr>
       <w:pgSz w:w="12240" w:h="15840"/>
@@ -1287,6 +1350,119 @@
     </w:lvl>
   </w:abstractNum>
   <w:abstractNum w:abstractNumId="2" w15:restartNumberingAfterBreak="0">
+    <w:nsid w:val="29FD7F1B"/>
+    <w:multiLevelType w:val="hybridMultilevel"/>
+    <w:tmpl w:val="F01E55E4"/>
+    <w:lvl w:ilvl="0" w:tplc="04090001">
+      <w:start w:val="1"/>
+      <w:numFmt w:val="bullet"/>
+      <w:lvlText w:val=""/>
+      <w:lvlJc w:val="left"/>
+      <w:pPr>
+        <w:ind w:left="720" w:hanging="360"/>
+      </w:pPr>
+      <w:rPr>
+        <w:rFonts w:ascii="Symbol" w:hAnsi="Symbol" w:hint="default"/>
+      </w:rPr>
+    </w:lvl>
+    <w:lvl w:ilvl="1" w:tplc="04090003" w:tentative="1">
+      <w:start w:val="1"/>
+      <w:numFmt w:val="bullet"/>
+      <w:lvlText w:val="o"/>
+      <w:lvlJc w:val="left"/>
+      <w:pPr>
+        <w:ind w:left="1440" w:hanging="360"/>
+      </w:pPr>
+      <w:rPr>
+        <w:rFonts w:ascii="Courier New" w:hAnsi="Courier New" w:cs="Courier New" w:hint="default"/>
+      </w:rPr>
+    </w:lvl>
+    <w:lvl w:ilvl="2" w:tplc="04090005" w:tentative="1">
+      <w:start w:val="1"/>
+      <w:numFmt w:val="bullet"/>
+      <w:lvlText w:val=""/>
+      <w:lvlJc w:val="left"/>
+      <w:pPr>
+        <w:ind w:left="2160" w:hanging="360"/>
+      </w:pPr>
+      <w:rPr>
+        <w:rFonts w:ascii="Wingdings" w:hAnsi="Wingdings" w:hint="default"/>
+      </w:rPr>
+    </w:lvl>
+    <w:lvl w:ilvl="3" w:tplc="04090001" w:tentative="1">
+      <w:start w:val="1"/>
+      <w:numFmt w:val="bullet"/>
+      <w:lvlText w:val=""/>
+      <w:lvlJc w:val="left"/>
+      <w:pPr>
+        <w:ind w:left="2880" w:hanging="360"/>
+      </w:pPr>
+      <w:rPr>
+        <w:rFonts w:ascii="Symbol" w:hAnsi="Symbol" w:hint="default"/>
+      </w:rPr>
+    </w:lvl>
+    <w:lvl w:ilvl="4" w:tplc="04090003" w:tentative="1">
+      <w:start w:val="1"/>
+      <w:numFmt w:val="bullet"/>
+      <w:lvlText w:val="o"/>
+      <w:lvlJc w:val="left"/>
+      <w:pPr>
+        <w:ind w:left="3600" w:hanging="360"/>
+      </w:pPr>
+      <w:rPr>
+        <w:rFonts w:ascii="Courier New" w:hAnsi="Courier New" w:cs="Courier New" w:hint="default"/>
+      </w:rPr>
+    </w:lvl>
+    <w:lvl w:ilvl="5" w:tplc="04090005" w:tentative="1">
+      <w:start w:val="1"/>
+      <w:numFmt w:val="bullet"/>
+      <w:lvlText w:val=""/>
+      <w:lvlJc w:val="left"/>
+      <w:pPr>
+        <w:ind w:left="4320" w:hanging="360"/>
+      </w:pPr>
+      <w:rPr>
+        <w:rFonts w:ascii="Wingdings" w:hAnsi="Wingdings" w:hint="default"/>
+      </w:rPr>
+    </w:lvl>
+    <w:lvl w:ilvl="6" w:tplc="04090001" w:tentative="1">
+      <w:start w:val="1"/>
+      <w:numFmt w:val="bullet"/>
+      <w:lvlText w:val=""/>
+      <w:lvlJc w:val="left"/>
+      <w:pPr>
+        <w:ind w:left="5040" w:hanging="360"/>
+      </w:pPr>
+      <w:rPr>
+        <w:rFonts w:ascii="Symbol" w:hAnsi="Symbol" w:hint="default"/>
+      </w:rPr>
+    </w:lvl>
+    <w:lvl w:ilvl="7" w:tplc="04090003" w:tentative="1">
+      <w:start w:val="1"/>
+      <w:numFmt w:val="bullet"/>
+      <w:lvlText w:val="o"/>
+      <w:lvlJc w:val="left"/>
+      <w:pPr>
+        <w:ind w:left="5760" w:hanging="360"/>
+      </w:pPr>
+      <w:rPr>
+        <w:rFonts w:ascii="Courier New" w:hAnsi="Courier New" w:cs="Courier New" w:hint="default"/>
+      </w:rPr>
+    </w:lvl>
+    <w:lvl w:ilvl="8" w:tplc="04090005" w:tentative="1">
+      <w:start w:val="1"/>
+      <w:numFmt w:val="bullet"/>
+      <w:lvlText w:val=""/>
+      <w:lvlJc w:val="left"/>
+      <w:pPr>
+        <w:ind w:left="6480" w:hanging="360"/>
+      </w:pPr>
+      <w:rPr>
+        <w:rFonts w:ascii="Wingdings" w:hAnsi="Wingdings" w:hint="default"/>
+      </w:rPr>
+    </w:lvl>
+  </w:abstractNum>
+  <w:abstractNum w:abstractNumId="3" w15:restartNumberingAfterBreak="0">
     <w:nsid w:val="504350A1"/>
     <w:multiLevelType w:val="hybridMultilevel"/>
     <w:tmpl w:val="E67CC93C"/>
@@ -1399,7 +1575,7 @@
       </w:rPr>
     </w:lvl>
   </w:abstractNum>
-  <w:abstractNum w:abstractNumId="3" w15:restartNumberingAfterBreak="0">
+  <w:abstractNum w:abstractNumId="4" w15:restartNumberingAfterBreak="0">
     <w:nsid w:val="51211D68"/>
     <w:multiLevelType w:val="hybridMultilevel"/>
     <w:tmpl w:val="B84A6102"/>
@@ -1485,7 +1661,7 @@
       </w:pPr>
     </w:lvl>
   </w:abstractNum>
-  <w:abstractNum w:abstractNumId="4" w15:restartNumberingAfterBreak="0">
+  <w:abstractNum w:abstractNumId="5" w15:restartNumberingAfterBreak="0">
     <w:nsid w:val="72D05F44"/>
     <w:multiLevelType w:val="hybridMultilevel"/>
     <w:tmpl w:val="804A2624"/>
@@ -1598,7 +1774,7 @@
       </w:rPr>
     </w:lvl>
   </w:abstractNum>
-  <w:abstractNum w:abstractNumId="5" w15:restartNumberingAfterBreak="0">
+  <w:abstractNum w:abstractNumId="6" w15:restartNumberingAfterBreak="0">
     <w:nsid w:val="7DD47C0F"/>
     <w:multiLevelType w:val="hybridMultilevel"/>
     <w:tmpl w:val="4E127D4C"/>
@@ -1712,22 +1888,25 @@
     </w:lvl>
   </w:abstractNum>
   <w:num w:numId="1">
-    <w:abstractNumId w:val="5"/>
+    <w:abstractNumId w:val="6"/>
   </w:num>
   <w:num w:numId="2">
     <w:abstractNumId w:val="0"/>
   </w:num>
   <w:num w:numId="3">
-    <w:abstractNumId w:val="2"/>
+    <w:abstractNumId w:val="3"/>
   </w:num>
   <w:num w:numId="4">
-    <w:abstractNumId w:val="3"/>
+    <w:abstractNumId w:val="4"/>
   </w:num>
   <w:num w:numId="5">
     <w:abstractNumId w:val="1"/>
   </w:num>
   <w:num w:numId="6">
-    <w:abstractNumId w:val="4"/>
+    <w:abstractNumId w:val="5"/>
+  </w:num>
+  <w:num w:numId="7">
+    <w:abstractNumId w:val="2"/>
   </w:num>
 </w:numbering>
 </file>

</xml_diff>